<commit_message>
HMC with correct energy function
</commit_message>
<xml_diff>
--- a/Lab+4+-+Final+Project+(Report)-20200420/final_report.docx
+++ b/Lab+4+-+Final+Project+(Report)-20200420/final_report.docx
@@ -1184,9 +1184,7 @@
     <w:p>
       <w:pPr>
         <w:rPr>
-          <w:b/>
-          <w:bCs/>
-          <w:szCs w:val="22"/>
+          <w:noProof/>
         </w:rPr>
       </w:pPr>
       <w:r>
@@ -1271,6 +1269,1293 @@
             </a:graphic>
           </wp:inline>
         </w:drawing>
+      </w:r>
+    </w:p>
+    <w:p>
+      <w:pPr>
+        <w:rPr>
+          <w:noProof/>
+        </w:rPr>
+      </w:pPr>
+    </w:p>
+    <w:p>
+      <w:pPr>
+        <w:rPr>
+          <w:noProof/>
+        </w:rPr>
+      </w:pPr>
+    </w:p>
+    <w:p>
+      <w:pPr>
+        <w:rPr>
+          <w:b/>
+          <w:bCs/>
+          <w:sz w:val="40"/>
+          <w:szCs w:val="40"/>
+        </w:rPr>
+      </w:pPr>
+      <w:r>
+        <w:rPr>
+          <w:b/>
+          <w:bCs/>
+          <w:sz w:val="40"/>
+          <w:szCs w:val="40"/>
+        </w:rPr>
+        <w:t xml:space="preserve">Task </w:t>
+      </w:r>
+      <w:r>
+        <w:rPr>
+          <w:b/>
+          <w:bCs/>
+          <w:sz w:val="40"/>
+          <w:szCs w:val="40"/>
+        </w:rPr>
+        <w:t>4</w:t>
+      </w:r>
+    </w:p>
+    <w:p>
+      <w:pPr>
+        <w:rPr>
+          <w:szCs w:val="22"/>
+        </w:rPr>
+      </w:pPr>
+      <w:r>
+        <w:rPr>
+          <w:szCs w:val="22"/>
+        </w:rPr>
+        <w:t xml:space="preserve">Demonstrate the accuracy of </w:t>
+      </w:r>
+      <w:r>
+        <w:rPr>
+          <w:szCs w:val="22"/>
+        </w:rPr>
+        <w:t>energy function</w:t>
+      </w:r>
+    </w:p>
+    <w:p>
+      <w:pPr>
+        <w:rPr>
+          <w:szCs w:val="22"/>
+        </w:rPr>
+      </w:pPr>
+      <w:r>
+        <w:rPr>
+          <w:szCs w:val="22"/>
+        </w:rPr>
+        <w:t xml:space="preserve">Since </w:t>
+      </w:r>
+      <w:r>
+        <w:rPr>
+          <w:szCs w:val="22"/>
+        </w:rPr>
+        <w:t>P(w,</w:t>
+      </w:r>
+      <w:r>
+        <w:rPr>
+          <w:rFonts w:cstheme="minorHAnsi"/>
+          <w:szCs w:val="22"/>
+        </w:rPr>
+        <w:t xml:space="preserve"> α</w:t>
+      </w:r>
+      <w:r>
+        <w:rPr>
+          <w:szCs w:val="22"/>
+        </w:rPr>
+        <w:t>,s2 | data)</w:t>
+      </w:r>
+      <w:r>
+        <w:rPr>
+          <w:szCs w:val="22"/>
+        </w:rPr>
+        <w:t xml:space="preserve"> is proportional to </w:t>
+      </w:r>
+      <w:r>
+        <w:rPr>
+          <w:szCs w:val="22"/>
+        </w:rPr>
+        <w:t>P(</w:t>
+      </w:r>
+      <w:proofErr w:type="spellStart"/>
+      <w:r>
+        <w:rPr>
+          <w:szCs w:val="22"/>
+        </w:rPr>
+        <w:t>w|data</w:t>
+      </w:r>
+      <w:proofErr w:type="spellEnd"/>
+      <w:r>
+        <w:rPr>
+          <w:szCs w:val="22"/>
+        </w:rPr>
+        <w:t>,</w:t>
+      </w:r>
+      <w:r>
+        <w:rPr>
+          <w:rFonts w:cstheme="minorHAnsi"/>
+          <w:szCs w:val="22"/>
+        </w:rPr>
+        <w:t>α</w:t>
+      </w:r>
+      <w:r>
+        <w:rPr>
+          <w:szCs w:val="22"/>
+        </w:rPr>
+        <w:t>,s2)</w:t>
+      </w:r>
+      <w:r>
+        <w:rPr>
+          <w:szCs w:val="22"/>
+        </w:rPr>
+        <w:t>*</w:t>
+      </w:r>
+      <w:r>
+        <w:rPr>
+          <w:szCs w:val="22"/>
+        </w:rPr>
+        <w:t xml:space="preserve"> </w:t>
+      </w:r>
+      <w:r>
+        <w:rPr>
+          <w:szCs w:val="22"/>
+        </w:rPr>
+        <w:t xml:space="preserve">P(data | </w:t>
+      </w:r>
+      <w:r>
+        <w:rPr>
+          <w:rFonts w:cstheme="minorHAnsi"/>
+          <w:szCs w:val="22"/>
+        </w:rPr>
+        <w:t>α</w:t>
+      </w:r>
+      <w:r>
+        <w:rPr>
+          <w:szCs w:val="22"/>
+        </w:rPr>
+        <w:t>,s2)</w:t>
+      </w:r>
+      <w:r>
+        <w:rPr>
+          <w:szCs w:val="22"/>
+        </w:rPr>
+        <w:t xml:space="preserve">, the weight </w:t>
+      </w:r>
+      <w:r>
+        <w:rPr>
+          <w:szCs w:val="22"/>
+        </w:rPr>
+        <w:t xml:space="preserve">posterior, the </w:t>
+      </w:r>
+      <w:r>
+        <w:rPr>
+          <w:szCs w:val="22"/>
+        </w:rPr>
+        <w:t xml:space="preserve">energy is negative log of </w:t>
+      </w:r>
+      <w:r>
+        <w:rPr>
+          <w:szCs w:val="22"/>
+        </w:rPr>
+        <w:t xml:space="preserve">posterior that is </w:t>
+      </w:r>
+      <w:r>
+        <w:rPr>
+          <w:szCs w:val="22"/>
+        </w:rPr>
+        <w:t>ln (</w:t>
+      </w:r>
+      <w:r>
+        <w:rPr>
+          <w:szCs w:val="22"/>
+        </w:rPr>
+        <w:t>P(w,</w:t>
+      </w:r>
+      <w:r>
+        <w:rPr>
+          <w:rFonts w:cstheme="minorHAnsi"/>
+          <w:szCs w:val="22"/>
+        </w:rPr>
+        <w:t xml:space="preserve"> α</w:t>
+      </w:r>
+      <w:r>
+        <w:rPr>
+          <w:szCs w:val="22"/>
+        </w:rPr>
+        <w:t>,s2 | data)</w:t>
+      </w:r>
+      <w:r>
+        <w:rPr>
+          <w:szCs w:val="22"/>
+        </w:rPr>
+        <w:t xml:space="preserve">) </w:t>
+      </w:r>
+      <w:r>
+        <w:rPr>
+          <w:rFonts w:cstheme="minorHAnsi"/>
+          <w:szCs w:val="22"/>
+        </w:rPr>
+        <w:t>α ln(</w:t>
+      </w:r>
+      <w:r>
+        <w:rPr>
+          <w:szCs w:val="22"/>
+        </w:rPr>
+        <w:t>P(</w:t>
+      </w:r>
+      <w:proofErr w:type="spellStart"/>
+      <w:r>
+        <w:rPr>
+          <w:szCs w:val="22"/>
+        </w:rPr>
+        <w:t>w|data</w:t>
+      </w:r>
+      <w:proofErr w:type="spellEnd"/>
+      <w:r>
+        <w:rPr>
+          <w:szCs w:val="22"/>
+        </w:rPr>
+        <w:t>,</w:t>
+      </w:r>
+      <w:r>
+        <w:rPr>
+          <w:rFonts w:cstheme="minorHAnsi"/>
+          <w:szCs w:val="22"/>
+        </w:rPr>
+        <w:t>α</w:t>
+      </w:r>
+      <w:r>
+        <w:rPr>
+          <w:szCs w:val="22"/>
+        </w:rPr>
+        <w:t>,s2)</w:t>
+      </w:r>
+      <w:r>
+        <w:rPr>
+          <w:szCs w:val="22"/>
+        </w:rPr>
+        <w:t>)+ln(</w:t>
+      </w:r>
+      <w:r>
+        <w:rPr>
+          <w:szCs w:val="22"/>
+        </w:rPr>
+        <w:t xml:space="preserve"> </w:t>
+      </w:r>
+      <w:r>
+        <w:rPr>
+          <w:szCs w:val="22"/>
+        </w:rPr>
+        <w:t xml:space="preserve">P(data | </w:t>
+      </w:r>
+      <w:r>
+        <w:rPr>
+          <w:rFonts w:cstheme="minorHAnsi"/>
+          <w:szCs w:val="22"/>
+        </w:rPr>
+        <w:t>α</w:t>
+      </w:r>
+      <w:r>
+        <w:rPr>
+          <w:szCs w:val="22"/>
+        </w:rPr>
+        <w:t>,s2)</w:t>
+      </w:r>
+      <w:r>
+        <w:rPr>
+          <w:szCs w:val="22"/>
+        </w:rPr>
+        <w:t>)</w:t>
+      </w:r>
+      <w:r>
+        <w:rPr>
+          <w:szCs w:val="22"/>
+        </w:rPr>
+        <w:t>.</w:t>
+      </w:r>
+      <w:r>
+        <w:rPr>
+          <w:szCs w:val="22"/>
+        </w:rPr>
+        <w:t xml:space="preserve"> Assume </w:t>
+      </w:r>
+      <w:r>
+        <w:rPr>
+          <w:rFonts w:cstheme="minorHAnsi"/>
+          <w:szCs w:val="22"/>
+        </w:rPr>
+        <w:t>α</w:t>
+      </w:r>
+      <w:r>
+        <w:rPr>
+          <w:rFonts w:cstheme="minorHAnsi"/>
+          <w:szCs w:val="22"/>
+        </w:rPr>
+        <w:t xml:space="preserve">=5 and </w:t>
+      </w:r>
+      <w:r>
+        <w:rPr>
+          <w:szCs w:val="22"/>
+        </w:rPr>
+        <w:t>s2</w:t>
+      </w:r>
+      <w:r>
+        <w:rPr>
+          <w:szCs w:val="22"/>
+        </w:rPr>
+        <w:t>=5</w:t>
+      </w:r>
+    </w:p>
+    <w:tbl>
+      <w:tblPr>
+        <w:tblStyle w:val="TableGrid"/>
+        <w:tblW w:w="0" w:type="auto"/>
+        <w:tblLook w:val="04A0" w:firstRow="1" w:lastRow="0" w:firstColumn="1" w:lastColumn="0" w:noHBand="0" w:noVBand="1"/>
+      </w:tblPr>
+      <w:tblGrid>
+        <w:gridCol w:w="2337"/>
+        <w:gridCol w:w="2337"/>
+        <w:gridCol w:w="2338"/>
+        <w:gridCol w:w="2338"/>
+      </w:tblGrid>
+      <w:tr>
+        <w:tc>
+          <w:tcPr>
+            <w:tcW w:w="2337" w:type="dxa"/>
+          </w:tcPr>
+          <w:p>
+            <w:pPr>
+              <w:rPr>
+                <w:szCs w:val="22"/>
+              </w:rPr>
+            </w:pPr>
+          </w:p>
+        </w:tc>
+        <w:tc>
+          <w:tcPr>
+            <w:tcW w:w="2337" w:type="dxa"/>
+          </w:tcPr>
+          <w:p>
+            <w:pPr>
+              <w:rPr>
+                <w:szCs w:val="22"/>
+              </w:rPr>
+            </w:pPr>
+            <w:r>
+              <w:rPr>
+                <w:szCs w:val="22"/>
+              </w:rPr>
+              <w:t>Coding</w:t>
+            </w:r>
+          </w:p>
+        </w:tc>
+        <w:tc>
+          <w:tcPr>
+            <w:tcW w:w="2338" w:type="dxa"/>
+          </w:tcPr>
+          <w:p>
+            <w:pPr>
+              <w:rPr>
+                <w:szCs w:val="22"/>
+              </w:rPr>
+            </w:pPr>
+            <w:r>
+              <w:rPr>
+                <w:szCs w:val="22"/>
+              </w:rPr>
+              <w:t>Stats library</w:t>
+            </w:r>
+          </w:p>
+        </w:tc>
+        <w:tc>
+          <w:tcPr>
+            <w:tcW w:w="2338" w:type="dxa"/>
+          </w:tcPr>
+          <w:p>
+            <w:pPr>
+              <w:rPr>
+                <w:szCs w:val="22"/>
+              </w:rPr>
+            </w:pPr>
+            <w:r>
+              <w:rPr>
+                <w:szCs w:val="22"/>
+              </w:rPr>
+              <w:t>Absolute d</w:t>
+            </w:r>
+            <w:r>
+              <w:rPr>
+                <w:szCs w:val="22"/>
+              </w:rPr>
+              <w:t>ifference</w:t>
+            </w:r>
+          </w:p>
+        </w:tc>
+      </w:tr>
+      <w:tr>
+        <w:tc>
+          <w:tcPr>
+            <w:tcW w:w="2337" w:type="dxa"/>
+          </w:tcPr>
+          <w:p>
+            <w:pPr>
+              <w:rPr>
+                <w:szCs w:val="22"/>
+              </w:rPr>
+            </w:pPr>
+            <w:r>
+              <w:rPr>
+                <w:szCs w:val="22"/>
+              </w:rPr>
+              <w:t>ln(</w:t>
+            </w:r>
+            <w:r>
+              <w:rPr>
+                <w:szCs w:val="22"/>
+              </w:rPr>
+              <w:t>P(</w:t>
+            </w:r>
+            <w:proofErr w:type="spellStart"/>
+            <w:r>
+              <w:rPr>
+                <w:szCs w:val="22"/>
+              </w:rPr>
+              <w:t>w|</w:t>
+            </w:r>
+            <w:proofErr w:type="gramStart"/>
+            <w:r>
+              <w:rPr>
+                <w:szCs w:val="22"/>
+              </w:rPr>
+              <w:t>data</w:t>
+            </w:r>
+            <w:proofErr w:type="spellEnd"/>
+            <w:r>
+              <w:rPr>
+                <w:szCs w:val="22"/>
+              </w:rPr>
+              <w:t>,</w:t>
+            </w:r>
+            <w:r>
+              <w:rPr>
+                <w:rFonts w:cstheme="minorHAnsi"/>
+                <w:szCs w:val="22"/>
+              </w:rPr>
+              <w:t>α</w:t>
+            </w:r>
+            <w:proofErr w:type="gramEnd"/>
+            <w:r>
+              <w:rPr>
+                <w:szCs w:val="22"/>
+              </w:rPr>
+              <w:t>,</w:t>
+            </w:r>
+            <w:r>
+              <w:rPr>
+                <w:szCs w:val="22"/>
+              </w:rPr>
+              <w:t>s2)</w:t>
+            </w:r>
+            <w:r>
+              <w:rPr>
+                <w:szCs w:val="22"/>
+              </w:rPr>
+              <w:t>)</w:t>
+            </w:r>
+          </w:p>
+        </w:tc>
+        <w:tc>
+          <w:tcPr>
+            <w:tcW w:w="2337" w:type="dxa"/>
+          </w:tcPr>
+          <w:p>
+            <w:pPr>
+              <w:rPr>
+                <w:szCs w:val="22"/>
+              </w:rPr>
+            </w:pPr>
+            <w:r>
+              <w:rPr>
+                <w:szCs w:val="22"/>
+              </w:rPr>
+              <w:t>8.405338709792451</w:t>
+            </w:r>
+          </w:p>
+        </w:tc>
+        <w:tc>
+          <w:tcPr>
+            <w:tcW w:w="2338" w:type="dxa"/>
+          </w:tcPr>
+          <w:p>
+            <w:pPr>
+              <w:rPr>
+                <w:szCs w:val="22"/>
+              </w:rPr>
+            </w:pPr>
+            <w:r>
+              <w:rPr>
+                <w:szCs w:val="22"/>
+              </w:rPr>
+              <w:t>8.405338709792455</w:t>
+            </w:r>
+          </w:p>
+        </w:tc>
+        <w:tc>
+          <w:tcPr>
+            <w:tcW w:w="2338" w:type="dxa"/>
+          </w:tcPr>
+          <w:p>
+            <w:pPr>
+              <w:rPr>
+                <w:szCs w:val="22"/>
+              </w:rPr>
+            </w:pPr>
+            <w:r>
+              <w:rPr>
+                <w:szCs w:val="22"/>
+              </w:rPr>
+              <w:t>3.55271367e-15</w:t>
+            </w:r>
+          </w:p>
+        </w:tc>
+      </w:tr>
+      <w:tr>
+        <w:tc>
+          <w:tcPr>
+            <w:tcW w:w="2337" w:type="dxa"/>
+          </w:tcPr>
+          <w:p>
+            <w:pPr>
+              <w:rPr>
+                <w:szCs w:val="22"/>
+              </w:rPr>
+            </w:pPr>
+            <w:proofErr w:type="gramStart"/>
+            <w:r>
+              <w:rPr>
+                <w:szCs w:val="22"/>
+              </w:rPr>
+              <w:t>ln(</w:t>
+            </w:r>
+            <w:proofErr w:type="gramEnd"/>
+            <w:r>
+              <w:rPr>
+                <w:szCs w:val="22"/>
+              </w:rPr>
+              <w:t xml:space="preserve">P(data | </w:t>
+            </w:r>
+            <w:r>
+              <w:rPr>
+                <w:rFonts w:cstheme="minorHAnsi"/>
+                <w:szCs w:val="22"/>
+              </w:rPr>
+              <w:t>α</w:t>
+            </w:r>
+            <w:r>
+              <w:rPr>
+                <w:szCs w:val="22"/>
+              </w:rPr>
+              <w:t>,s2)</w:t>
+            </w:r>
+            <w:r>
+              <w:rPr>
+                <w:szCs w:val="22"/>
+              </w:rPr>
+              <w:t>)</w:t>
+            </w:r>
+          </w:p>
+        </w:tc>
+        <w:tc>
+          <w:tcPr>
+            <w:tcW w:w="2337" w:type="dxa"/>
+          </w:tcPr>
+          <w:p>
+            <w:pPr>
+              <w:rPr>
+                <w:szCs w:val="22"/>
+              </w:rPr>
+            </w:pPr>
+            <w:r>
+              <w:rPr>
+                <w:szCs w:val="22"/>
+              </w:rPr>
+              <w:t>-2429.4152919400444</w:t>
+            </w:r>
+          </w:p>
+        </w:tc>
+        <w:tc>
+          <w:tcPr>
+            <w:tcW w:w="2338" w:type="dxa"/>
+          </w:tcPr>
+          <w:p>
+            <w:pPr>
+              <w:rPr>
+                <w:szCs w:val="22"/>
+              </w:rPr>
+            </w:pPr>
+            <w:r>
+              <w:rPr>
+                <w:szCs w:val="22"/>
+              </w:rPr>
+              <w:t>-2429.415291940045</w:t>
+            </w:r>
+          </w:p>
+        </w:tc>
+        <w:tc>
+          <w:tcPr>
+            <w:tcW w:w="2338" w:type="dxa"/>
+          </w:tcPr>
+          <w:p>
+            <w:pPr>
+              <w:rPr>
+                <w:szCs w:val="22"/>
+              </w:rPr>
+            </w:pPr>
+            <w:r>
+              <w:rPr>
+                <w:szCs w:val="22"/>
+              </w:rPr>
+              <w:t>4.5474735081e-13</w:t>
+            </w:r>
+          </w:p>
+        </w:tc>
+      </w:tr>
+      <w:tr>
+        <w:tc>
+          <w:tcPr>
+            <w:tcW w:w="2337" w:type="dxa"/>
+          </w:tcPr>
+          <w:p>
+            <w:pPr>
+              <w:rPr>
+                <w:szCs w:val="22"/>
+              </w:rPr>
+            </w:pPr>
+            <w:proofErr w:type="gramStart"/>
+            <w:r>
+              <w:rPr>
+                <w:szCs w:val="22"/>
+              </w:rPr>
+              <w:t>l</w:t>
+            </w:r>
+            <w:r>
+              <w:rPr>
+                <w:szCs w:val="22"/>
+              </w:rPr>
+              <w:t>n(</w:t>
+            </w:r>
+            <w:proofErr w:type="gramEnd"/>
+            <w:r>
+              <w:rPr>
+                <w:szCs w:val="22"/>
+              </w:rPr>
+              <w:t>P(</w:t>
+            </w:r>
+            <w:r>
+              <w:rPr>
+                <w:szCs w:val="22"/>
+              </w:rPr>
+              <w:t>w,</w:t>
+            </w:r>
+            <w:r>
+              <w:rPr>
+                <w:rFonts w:cstheme="minorHAnsi"/>
+                <w:szCs w:val="22"/>
+              </w:rPr>
+              <w:t xml:space="preserve"> </w:t>
+            </w:r>
+            <w:r>
+              <w:rPr>
+                <w:rFonts w:cstheme="minorHAnsi"/>
+                <w:szCs w:val="22"/>
+              </w:rPr>
+              <w:t>α</w:t>
+            </w:r>
+            <w:r>
+              <w:rPr>
+                <w:szCs w:val="22"/>
+              </w:rPr>
+              <w:t>,s2</w:t>
+            </w:r>
+            <w:r>
+              <w:rPr>
+                <w:szCs w:val="22"/>
+              </w:rPr>
+              <w:t xml:space="preserve"> | </w:t>
+            </w:r>
+            <w:r>
+              <w:rPr>
+                <w:szCs w:val="22"/>
+              </w:rPr>
+              <w:t>data)</w:t>
+            </w:r>
+            <w:r>
+              <w:rPr>
+                <w:szCs w:val="22"/>
+              </w:rPr>
+              <w:t>)</w:t>
+            </w:r>
+          </w:p>
+        </w:tc>
+        <w:tc>
+          <w:tcPr>
+            <w:tcW w:w="2337" w:type="dxa"/>
+          </w:tcPr>
+          <w:p>
+            <w:pPr>
+              <w:rPr>
+                <w:szCs w:val="22"/>
+              </w:rPr>
+            </w:pPr>
+            <w:r>
+              <w:rPr>
+                <w:szCs w:val="22"/>
+              </w:rPr>
+              <w:t>-2421.009953230252</w:t>
+            </w:r>
+          </w:p>
+        </w:tc>
+        <w:tc>
+          <w:tcPr>
+            <w:tcW w:w="2338" w:type="dxa"/>
+          </w:tcPr>
+          <w:p>
+            <w:pPr>
+              <w:rPr>
+                <w:szCs w:val="22"/>
+              </w:rPr>
+            </w:pPr>
+            <w:r>
+              <w:rPr>
+                <w:szCs w:val="22"/>
+              </w:rPr>
+              <w:t>-2421.0099532302524</w:t>
+            </w:r>
+          </w:p>
+        </w:tc>
+        <w:tc>
+          <w:tcPr>
+            <w:tcW w:w="2338" w:type="dxa"/>
+          </w:tcPr>
+          <w:p>
+            <w:pPr>
+              <w:rPr>
+                <w:szCs w:val="22"/>
+              </w:rPr>
+            </w:pPr>
+            <w:r>
+              <w:rPr>
+                <w:szCs w:val="22"/>
+              </w:rPr>
+              <w:t>4.54747350886e-13</w:t>
+            </w:r>
+          </w:p>
+        </w:tc>
+      </w:tr>
+    </w:tbl>
+    <w:p>
+      <w:pPr>
+        <w:rPr>
+          <w:szCs w:val="22"/>
+        </w:rPr>
+      </w:pPr>
+    </w:p>
+    <w:p>
+      <w:pPr>
+        <w:rPr>
+          <w:szCs w:val="22"/>
+        </w:rPr>
+      </w:pPr>
+    </w:p>
+    <w:p>
+      <w:pPr>
+        <w:rPr>
+          <w:szCs w:val="22"/>
+        </w:rPr>
+      </w:pPr>
+    </w:p>
+    <w:p>
+      <w:pPr>
+        <w:rPr>
+          <w:szCs w:val="22"/>
+        </w:rPr>
+      </w:pPr>
+      <w:r>
+        <w:rPr>
+          <w:szCs w:val="22"/>
+        </w:rPr>
+        <w:lastRenderedPageBreak/>
+        <w:t xml:space="preserve">Demonstrate the accuracy of </w:t>
+      </w:r>
+      <w:r>
+        <w:rPr>
+          <w:szCs w:val="22"/>
+        </w:rPr>
+        <w:t>gradient function</w:t>
+      </w:r>
+    </w:p>
+    <w:tbl>
+      <w:tblPr>
+        <w:tblStyle w:val="TableGrid"/>
+        <w:tblW w:w="0" w:type="auto"/>
+        <w:tblLook w:val="04A0" w:firstRow="1" w:lastRow="0" w:firstColumn="1" w:lastColumn="0" w:noHBand="0" w:noVBand="1"/>
+      </w:tblPr>
+      <w:tblGrid>
+        <w:gridCol w:w="1870"/>
+        <w:gridCol w:w="1870"/>
+        <w:gridCol w:w="1870"/>
+        <w:gridCol w:w="1870"/>
+        <w:gridCol w:w="1870"/>
+      </w:tblGrid>
+      <w:tr>
+        <w:tc>
+          <w:tcPr>
+            <w:tcW w:w="1870" w:type="dxa"/>
+          </w:tcPr>
+          <w:p>
+            <w:pPr>
+              <w:rPr>
+                <w:szCs w:val="22"/>
+              </w:rPr>
+            </w:pPr>
+          </w:p>
+        </w:tc>
+        <w:tc>
+          <w:tcPr>
+            <w:tcW w:w="1870" w:type="dxa"/>
+          </w:tcPr>
+          <w:p>
+            <w:pPr>
+              <w:rPr>
+                <w:szCs w:val="22"/>
+              </w:rPr>
+            </w:pPr>
+            <w:r>
+              <w:rPr>
+                <w:szCs w:val="22"/>
+              </w:rPr>
+              <w:t>Calculated</w:t>
+            </w:r>
+          </w:p>
+        </w:tc>
+        <w:tc>
+          <w:tcPr>
+            <w:tcW w:w="1870" w:type="dxa"/>
+          </w:tcPr>
+          <w:p>
+            <w:pPr>
+              <w:rPr>
+                <w:szCs w:val="22"/>
+              </w:rPr>
+            </w:pPr>
+            <w:r>
+              <w:rPr>
+                <w:szCs w:val="22"/>
+              </w:rPr>
+              <w:t>Numeric</w:t>
+            </w:r>
+          </w:p>
+        </w:tc>
+        <w:tc>
+          <w:tcPr>
+            <w:tcW w:w="1870" w:type="dxa"/>
+          </w:tcPr>
+          <w:p>
+            <w:pPr>
+              <w:rPr>
+                <w:szCs w:val="22"/>
+              </w:rPr>
+            </w:pPr>
+            <w:r>
+              <w:rPr>
+                <w:szCs w:val="22"/>
+              </w:rPr>
+              <w:t>Delta</w:t>
+            </w:r>
+          </w:p>
+        </w:tc>
+        <w:tc>
+          <w:tcPr>
+            <w:tcW w:w="1870" w:type="dxa"/>
+          </w:tcPr>
+          <w:p>
+            <w:pPr>
+              <w:rPr>
+                <w:szCs w:val="22"/>
+              </w:rPr>
+            </w:pPr>
+            <w:r>
+              <w:rPr>
+                <w:szCs w:val="22"/>
+              </w:rPr>
+              <w:t>A</w:t>
+            </w:r>
+            <w:r>
+              <w:rPr>
+                <w:szCs w:val="22"/>
+              </w:rPr>
+              <w:t>ccuracy</w:t>
+            </w:r>
+          </w:p>
+        </w:tc>
+      </w:tr>
+      <w:tr>
+        <w:tc>
+          <w:tcPr>
+            <w:tcW w:w="1870" w:type="dxa"/>
+          </w:tcPr>
+          <w:p>
+            <w:pPr>
+              <w:rPr>
+                <w:szCs w:val="22"/>
+              </w:rPr>
+            </w:pPr>
+            <w:r>
+              <w:rPr>
+                <w:szCs w:val="22"/>
+              </w:rPr>
+              <w:t>S2</w:t>
+            </w:r>
+          </w:p>
+        </w:tc>
+        <w:tc>
+          <w:tcPr>
+            <w:tcW w:w="1870" w:type="dxa"/>
+          </w:tcPr>
+          <w:p>
+            <w:pPr>
+              <w:rPr>
+                <w:szCs w:val="22"/>
+              </w:rPr>
+            </w:pPr>
+            <w:r>
+              <w:rPr>
+                <w:szCs w:val="22"/>
+              </w:rPr>
+              <w:t>-56.0544</w:t>
+            </w:r>
+          </w:p>
+        </w:tc>
+        <w:tc>
+          <w:tcPr>
+            <w:tcW w:w="1870" w:type="dxa"/>
+          </w:tcPr>
+          <w:p>
+            <w:pPr>
+              <w:rPr>
+                <w:szCs w:val="22"/>
+              </w:rPr>
+            </w:pPr>
+            <w:r>
+              <w:rPr>
+                <w:szCs w:val="22"/>
+              </w:rPr>
+              <w:t>-56.0544</w:t>
+            </w:r>
+          </w:p>
+        </w:tc>
+        <w:tc>
+          <w:tcPr>
+            <w:tcW w:w="1870" w:type="dxa"/>
+          </w:tcPr>
+          <w:p>
+            <w:pPr>
+              <w:rPr>
+                <w:szCs w:val="22"/>
+              </w:rPr>
+            </w:pPr>
+            <w:r>
+              <w:rPr>
+                <w:szCs w:val="22"/>
+              </w:rPr>
+              <w:t>-3.223275e-07</w:t>
+            </w:r>
+          </w:p>
+        </w:tc>
+        <w:tc>
+          <w:tcPr>
+            <w:tcW w:w="1870" w:type="dxa"/>
+          </w:tcPr>
+          <w:p>
+            <w:pPr>
+              <w:rPr>
+                <w:szCs w:val="22"/>
+              </w:rPr>
+            </w:pPr>
+            <w:r>
+              <w:rPr>
+                <w:szCs w:val="22"/>
+              </w:rPr>
+              <w:t>9</w:t>
+            </w:r>
+          </w:p>
+        </w:tc>
+      </w:tr>
+      <w:tr>
+        <w:tc>
+          <w:tcPr>
+            <w:tcW w:w="1870" w:type="dxa"/>
+          </w:tcPr>
+          <w:p>
+            <w:pPr>
+              <w:rPr>
+                <w:szCs w:val="22"/>
+              </w:rPr>
+            </w:pPr>
+            <w:r>
+              <w:rPr>
+                <w:rFonts w:cstheme="minorHAnsi"/>
+                <w:szCs w:val="22"/>
+              </w:rPr>
+              <w:t>α</w:t>
+            </w:r>
+          </w:p>
+        </w:tc>
+        <w:tc>
+          <w:tcPr>
+            <w:tcW w:w="1870" w:type="dxa"/>
+          </w:tcPr>
+          <w:p>
+            <w:pPr>
+              <w:rPr>
+                <w:szCs w:val="22"/>
+              </w:rPr>
+            </w:pPr>
+            <w:r>
+              <w:rPr>
+                <w:szCs w:val="22"/>
+              </w:rPr>
+              <w:t>256.265</w:t>
+            </w:r>
+          </w:p>
+        </w:tc>
+        <w:tc>
+          <w:tcPr>
+            <w:tcW w:w="1870" w:type="dxa"/>
+          </w:tcPr>
+          <w:p>
+            <w:pPr>
+              <w:rPr>
+                <w:szCs w:val="22"/>
+              </w:rPr>
+            </w:pPr>
+            <w:r>
+              <w:rPr>
+                <w:szCs w:val="22"/>
+              </w:rPr>
+              <w:t>256.265</w:t>
+            </w:r>
+          </w:p>
+        </w:tc>
+        <w:tc>
+          <w:tcPr>
+            <w:tcW w:w="1870" w:type="dxa"/>
+          </w:tcPr>
+          <w:p>
+            <w:pPr>
+              <w:rPr>
+                <w:szCs w:val="22"/>
+              </w:rPr>
+            </w:pPr>
+            <w:r>
+              <w:rPr>
+                <w:szCs w:val="22"/>
+              </w:rPr>
+              <w:t>-1.613031e-07</w:t>
+            </w:r>
+          </w:p>
+        </w:tc>
+        <w:tc>
+          <w:tcPr>
+            <w:tcW w:w="1870" w:type="dxa"/>
+          </w:tcPr>
+          <w:p>
+            <w:pPr>
+              <w:rPr>
+                <w:szCs w:val="22"/>
+              </w:rPr>
+            </w:pPr>
+            <w:r>
+              <w:rPr>
+                <w:szCs w:val="22"/>
+              </w:rPr>
+              <w:t>10</w:t>
+            </w:r>
+          </w:p>
+        </w:tc>
+      </w:tr>
+    </w:tbl>
+    <w:p>
+      <w:pPr>
+        <w:rPr>
+          <w:b/>
+          <w:bCs/>
+          <w:szCs w:val="22"/>
+        </w:rPr>
+      </w:pPr>
+    </w:p>
+    <w:p>
+      <w:pPr>
+        <w:rPr>
+          <w:b/>
+          <w:bCs/>
+          <w:szCs w:val="22"/>
+        </w:rPr>
+      </w:pPr>
+    </w:p>
+    <w:p>
+      <w:pPr>
+        <w:rPr>
+          <w:b/>
+          <w:bCs/>
+          <w:szCs w:val="22"/>
+        </w:rPr>
+      </w:pPr>
+    </w:p>
+    <w:p>
+      <w:pPr>
+        <w:rPr>
+          <w:b/>
+          <w:bCs/>
+          <w:szCs w:val="22"/>
+        </w:rPr>
+      </w:pPr>
+      <w:r>
+        <w:rPr>
+          <w:noProof/>
+        </w:rPr>
+        <w:drawing>
+          <wp:inline distT="0" distB="0" distL="0" distR="0" wp14:anchorId="729F6AC5" wp14:editId="25A0378C">
+            <wp:extent cx="5943600" cy="2976880"/>
+            <wp:effectExtent l="0" t="0" r="0" b="0"/>
+            <wp:docPr id="2" name="Picture 2"/>
+            <wp:cNvGraphicFramePr>
+              <a:graphicFrameLocks xmlns:a="http://schemas.openxmlformats.org/drawingml/2006/main" noChangeAspect="1"/>
+            </wp:cNvGraphicFramePr>
+            <a:graphic xmlns:a="http://schemas.openxmlformats.org/drawingml/2006/main">
+              <a:graphicData uri="http://schemas.openxmlformats.org/drawingml/2006/picture">
+                <pic:pic xmlns:pic="http://schemas.openxmlformats.org/drawingml/2006/picture">
+                  <pic:nvPicPr>
+                    <pic:cNvPr id="1" name=""/>
+                    <pic:cNvPicPr/>
+                  </pic:nvPicPr>
+                  <pic:blipFill>
+                    <a:blip r:embed="rId19"/>
+                    <a:stretch>
+                      <a:fillRect/>
+                    </a:stretch>
+                  </pic:blipFill>
+                  <pic:spPr>
+                    <a:xfrm>
+                      <a:off x="0" y="0"/>
+                      <a:ext cx="5943600" cy="2976880"/>
+                    </a:xfrm>
+                    <a:prstGeom prst="rect">
+                      <a:avLst/>
+                    </a:prstGeom>
+                  </pic:spPr>
+                </pic:pic>
+              </a:graphicData>
+            </a:graphic>
+          </wp:inline>
+        </w:drawing>
+      </w:r>
+    </w:p>
+    <w:p>
+      <w:pPr>
+        <w:rPr>
+          <w:b/>
+          <w:bCs/>
+          <w:szCs w:val="22"/>
+        </w:rPr>
+      </w:pPr>
+    </w:p>
+    <w:p>
+      <w:pPr>
+        <w:rPr>
+          <w:b/>
+          <w:bCs/>
+          <w:szCs w:val="22"/>
+        </w:rPr>
+      </w:pPr>
+      <w:proofErr w:type="spellStart"/>
+      <w:r>
+        <w:rPr>
+          <w:b/>
+          <w:bCs/>
+          <w:szCs w:val="22"/>
+        </w:rPr>
+        <w:t>RMSE_</w:t>
+      </w:r>
+      <w:proofErr w:type="gramStart"/>
+      <w:r>
+        <w:rPr>
+          <w:b/>
+          <w:bCs/>
+          <w:szCs w:val="22"/>
+        </w:rPr>
+        <w:t>train</w:t>
+      </w:r>
+      <w:proofErr w:type="spellEnd"/>
+      <w:r>
+        <w:rPr>
+          <w:b/>
+          <w:bCs/>
+          <w:szCs w:val="22"/>
+        </w:rPr>
+        <w:t xml:space="preserve"> :</w:t>
+      </w:r>
+      <w:proofErr w:type="gramEnd"/>
+      <w:r>
+        <w:rPr>
+          <w:b/>
+          <w:bCs/>
+          <w:szCs w:val="22"/>
+        </w:rPr>
+        <w:t xml:space="preserve">  3.403215732248464</w:t>
+      </w:r>
+    </w:p>
+    <w:p>
+      <w:pPr>
+        <w:rPr>
+          <w:b/>
+          <w:bCs/>
+          <w:szCs w:val="22"/>
+        </w:rPr>
+      </w:pPr>
+      <w:proofErr w:type="spellStart"/>
+      <w:r>
+        <w:rPr>
+          <w:b/>
+          <w:bCs/>
+          <w:szCs w:val="22"/>
+        </w:rPr>
+        <w:t>RMSE_</w:t>
+      </w:r>
+      <w:proofErr w:type="gramStart"/>
+      <w:r>
+        <w:rPr>
+          <w:b/>
+          <w:bCs/>
+          <w:szCs w:val="22"/>
+        </w:rPr>
+        <w:t>test</w:t>
+      </w:r>
+      <w:proofErr w:type="spellEnd"/>
+      <w:r>
+        <w:rPr>
+          <w:b/>
+          <w:bCs/>
+          <w:szCs w:val="22"/>
+        </w:rPr>
+        <w:t xml:space="preserve"> :</w:t>
+      </w:r>
+      <w:proofErr w:type="gramEnd"/>
+      <w:r>
+        <w:rPr>
+          <w:b/>
+          <w:bCs/>
+          <w:szCs w:val="22"/>
+        </w:rPr>
+        <w:t xml:space="preserve">  3.5980646014154463</w:t>
       </w:r>
     </w:p>
     <w:sectPr>
@@ -1709,6 +2994,25 @@
     <w:semiHidden/>
     <w:unhideWhenUsed/>
   </w:style>
+  <w:style w:type="table" w:styleId="TableGrid">
+    <w:name w:val="Table Grid"/>
+    <w:basedOn w:val="TableNormal"/>
+    <w:uiPriority w:val="39"/>
+    <w:rsid w:val="00AD1C9E"/>
+    <w:pPr>
+      <w:spacing w:after="0" w:line="240" w:lineRule="auto"/>
+    </w:pPr>
+    <w:tblPr>
+      <w:tblBorders>
+        <w:top w:val="single" w:sz="4" w:space="0" w:color="auto"/>
+        <w:left w:val="single" w:sz="4" w:space="0" w:color="auto"/>
+        <w:bottom w:val="single" w:sz="4" w:space="0" w:color="auto"/>
+        <w:right w:val="single" w:sz="4" w:space="0" w:color="auto"/>
+        <w:insideH w:val="single" w:sz="4" w:space="0" w:color="auto"/>
+        <w:insideV w:val="single" w:sz="4" w:space="0" w:color="auto"/>
+      </w:tblBorders>
+    </w:tblPr>
+  </w:style>
 </w:styles>
 </file>
 

</xml_diff>